<commit_message>
Worked on manually fixing point names.  also worked on project objectives outline.
</commit_message>
<xml_diff>
--- a/projectobjectives.docx
+++ b/projectobjectives.docx
@@ -34,8 +34,6 @@
       <w:r>
         <w:t xml:space="preserve"> lengths are not even.  Some transects longer than others.</w:t>
       </w:r>
-      <w:bookmarkStart w:id="0" w:name="_GoBack"/>
-      <w:bookmarkEnd w:id="0"/>
     </w:p>
     <w:p>
       <w:pPr>
@@ -101,7 +99,10 @@
         </w:numPr>
       </w:pPr>
       <w:r>
-        <w:t>Data we can get</w:t>
+        <w:t xml:space="preserve">Data </w:t>
+      </w:r>
+      <w:r>
+        <w:t>I have downloaded</w:t>
       </w:r>
     </w:p>
     <w:p>
@@ -112,8 +113,484 @@
           <w:numId w:val="1"/>
         </w:numPr>
       </w:pPr>
+      <w:r>
+        <w:rPr>
+          <w:rFonts w:ascii="Arial" w:hAnsi="Arial" w:cs="Arial"/>
+          <w:color w:val="222222"/>
+          <w:sz w:val="19"/>
+          <w:szCs w:val="19"/>
+          <w:shd w:val="clear" w:color="auto" w:fill="FFFFFF"/>
+        </w:rPr>
+        <w:t> NRCS Conservation Easement Areas by State</w:t>
+      </w:r>
+      <w:r>
+        <w:rPr>
+          <w:rFonts w:ascii="Arial" w:hAnsi="Arial" w:cs="Arial"/>
+          <w:color w:val="222222"/>
+          <w:sz w:val="19"/>
+          <w:szCs w:val="19"/>
+        </w:rPr>
+        <w:br/>
+      </w:r>
+      <w:r>
+        <w:rPr>
+          <w:rFonts w:ascii="Arial" w:hAnsi="Arial" w:cs="Arial"/>
+          <w:color w:val="222222"/>
+          <w:sz w:val="19"/>
+          <w:szCs w:val="19"/>
+          <w:shd w:val="clear" w:color="auto" w:fill="FFFFFF"/>
+        </w:rPr>
+        <w:t>   Size: 0.40 megabytes (46 files).  Download compressed size: 0.19 megabytes (1 map).</w:t>
+      </w:r>
+      <w:r>
+        <w:rPr>
+          <w:rFonts w:ascii="Arial" w:hAnsi="Arial" w:cs="Arial"/>
+          <w:color w:val="222222"/>
+          <w:sz w:val="19"/>
+          <w:szCs w:val="19"/>
+        </w:rPr>
+        <w:br/>
+      </w:r>
+      <w:r>
+        <w:rPr>
+          <w:rFonts w:ascii="Arial" w:hAnsi="Arial" w:cs="Arial"/>
+          <w:color w:val="222222"/>
+          <w:sz w:val="19"/>
+          <w:szCs w:val="19"/>
+          <w:shd w:val="clear" w:color="auto" w:fill="FFFFFF"/>
+        </w:rPr>
+        <w:t>   </w:t>
+      </w:r>
+      <w:hyperlink r:id="rId6" w:tgtFrame="_blank" w:history="1">
+        <w:r>
+          <w:rPr>
+            <w:rStyle w:val="Hyperlink"/>
+            <w:rFonts w:ascii="Arial" w:hAnsi="Arial" w:cs="Arial"/>
+            <w:color w:val="1155CC"/>
+            <w:sz w:val="19"/>
+            <w:szCs w:val="19"/>
+            <w:shd w:val="clear" w:color="auto" w:fill="FFFFFF"/>
+          </w:rPr>
+          <w:t>http://gws.ftw.nrcs.usda.gov/GWDL/3276698/easements_EASEAREA_ok_3276698_01.zip</w:t>
+        </w:r>
+      </w:hyperlink>
+      <w:r>
+        <w:rPr>
+          <w:rFonts w:ascii="Arial" w:hAnsi="Arial" w:cs="Arial"/>
+          <w:color w:val="222222"/>
+          <w:sz w:val="19"/>
+          <w:szCs w:val="19"/>
+        </w:rPr>
+        <w:br/>
+      </w:r>
+      <w:r>
+        <w:rPr>
+          <w:rFonts w:ascii="Arial" w:hAnsi="Arial" w:cs="Arial"/>
+          <w:color w:val="222222"/>
+          <w:sz w:val="19"/>
+          <w:szCs w:val="19"/>
+          <w:shd w:val="clear" w:color="auto" w:fill="FFFFFF"/>
+        </w:rPr>
+        <w:t> National Land Cover Dataset</w:t>
+      </w:r>
+      <w:proofErr w:type="gramStart"/>
+      <w:r>
+        <w:rPr>
+          <w:rFonts w:ascii="Arial" w:hAnsi="Arial" w:cs="Arial"/>
+          <w:color w:val="222222"/>
+          <w:sz w:val="19"/>
+          <w:szCs w:val="19"/>
+          <w:shd w:val="clear" w:color="auto" w:fill="FFFFFF"/>
+        </w:rPr>
+        <w:t>  by</w:t>
+      </w:r>
+      <w:proofErr w:type="gramEnd"/>
+      <w:r>
+        <w:rPr>
+          <w:rFonts w:ascii="Arial" w:hAnsi="Arial" w:cs="Arial"/>
+          <w:color w:val="222222"/>
+          <w:sz w:val="19"/>
+          <w:szCs w:val="19"/>
+          <w:shd w:val="clear" w:color="auto" w:fill="FFFFFF"/>
+        </w:rPr>
+        <w:t xml:space="preserve"> State</w:t>
+      </w:r>
+      <w:r>
+        <w:rPr>
+          <w:rFonts w:ascii="Arial" w:hAnsi="Arial" w:cs="Arial"/>
+          <w:color w:val="222222"/>
+          <w:sz w:val="19"/>
+          <w:szCs w:val="19"/>
+        </w:rPr>
+        <w:br/>
+      </w:r>
+      <w:r>
+        <w:rPr>
+          <w:rFonts w:ascii="Arial" w:hAnsi="Arial" w:cs="Arial"/>
+          <w:color w:val="222222"/>
+          <w:sz w:val="19"/>
+          <w:szCs w:val="19"/>
+          <w:shd w:val="clear" w:color="auto" w:fill="FFFFFF"/>
+        </w:rPr>
+        <w:t>   Size: 35.18 megabytes (7 files).  Download compressed size: 29.96 megabytes (1 map).</w:t>
+      </w:r>
+      <w:r>
+        <w:rPr>
+          <w:rFonts w:ascii="Arial" w:hAnsi="Arial" w:cs="Arial"/>
+          <w:color w:val="222222"/>
+          <w:sz w:val="19"/>
+          <w:szCs w:val="19"/>
+        </w:rPr>
+        <w:br/>
+      </w:r>
+      <w:r>
+        <w:rPr>
+          <w:rFonts w:ascii="Arial" w:hAnsi="Arial" w:cs="Arial"/>
+          <w:color w:val="222222"/>
+          <w:sz w:val="19"/>
+          <w:szCs w:val="19"/>
+          <w:shd w:val="clear" w:color="auto" w:fill="FFFFFF"/>
+        </w:rPr>
+        <w:t>   </w:t>
+      </w:r>
+      <w:hyperlink r:id="rId7" w:tgtFrame="_blank" w:history="1">
+        <w:r>
+          <w:rPr>
+            <w:rStyle w:val="Hyperlink"/>
+            <w:rFonts w:ascii="Arial" w:hAnsi="Arial" w:cs="Arial"/>
+            <w:color w:val="1155CC"/>
+            <w:sz w:val="19"/>
+            <w:szCs w:val="19"/>
+            <w:shd w:val="clear" w:color="auto" w:fill="FFFFFF"/>
+          </w:rPr>
+          <w:t>http://gws.ftw.nrcs.usda.gov/GWDL/3276698/land_use_land_cover_NLCD_ok_3276698_02.zip</w:t>
+        </w:r>
+      </w:hyperlink>
+      <w:r>
+        <w:rPr>
+          <w:rFonts w:ascii="Arial" w:hAnsi="Arial" w:cs="Arial"/>
+          <w:color w:val="222222"/>
+          <w:sz w:val="19"/>
+          <w:szCs w:val="19"/>
+        </w:rPr>
+        <w:br/>
+      </w:r>
+      <w:r>
+        <w:rPr>
+          <w:rFonts w:ascii="Arial" w:hAnsi="Arial" w:cs="Arial"/>
+          <w:color w:val="222222"/>
+          <w:sz w:val="19"/>
+          <w:szCs w:val="19"/>
+          <w:shd w:val="clear" w:color="auto" w:fill="FFFFFF"/>
+        </w:rPr>
+        <w:t> Cropland Data Layer by State</w:t>
+      </w:r>
+      <w:r>
+        <w:rPr>
+          <w:rFonts w:ascii="Arial" w:hAnsi="Arial" w:cs="Arial"/>
+          <w:color w:val="222222"/>
+          <w:sz w:val="19"/>
+          <w:szCs w:val="19"/>
+        </w:rPr>
+        <w:br/>
+      </w:r>
+      <w:r>
+        <w:rPr>
+          <w:rFonts w:ascii="Arial" w:hAnsi="Arial" w:cs="Arial"/>
+          <w:color w:val="222222"/>
+          <w:sz w:val="19"/>
+          <w:szCs w:val="19"/>
+          <w:shd w:val="clear" w:color="auto" w:fill="FFFFFF"/>
+        </w:rPr>
+        <w:t>   Size: 235.53 megabytes (3 files).  Download compressed size: 235.57 megabytes (1 map).</w:t>
+      </w:r>
+      <w:r>
+        <w:rPr>
+          <w:rFonts w:ascii="Arial" w:hAnsi="Arial" w:cs="Arial"/>
+          <w:color w:val="222222"/>
+          <w:sz w:val="19"/>
+          <w:szCs w:val="19"/>
+        </w:rPr>
+        <w:br/>
+      </w:r>
+      <w:r>
+        <w:rPr>
+          <w:rFonts w:ascii="Arial" w:hAnsi="Arial" w:cs="Arial"/>
+          <w:color w:val="222222"/>
+          <w:sz w:val="19"/>
+          <w:szCs w:val="19"/>
+          <w:shd w:val="clear" w:color="auto" w:fill="FFFFFF"/>
+        </w:rPr>
+        <w:t>   </w:t>
+      </w:r>
+      <w:hyperlink r:id="rId8" w:tgtFrame="_blank" w:history="1">
+        <w:r>
+          <w:rPr>
+            <w:rStyle w:val="Hyperlink"/>
+            <w:rFonts w:ascii="Arial" w:hAnsi="Arial" w:cs="Arial"/>
+            <w:color w:val="1155CC"/>
+            <w:sz w:val="19"/>
+            <w:szCs w:val="19"/>
+            <w:shd w:val="clear" w:color="auto" w:fill="FFFFFF"/>
+          </w:rPr>
+          <w:t>http://gws.ftw.nrcs.usda.gov/GWDL/3276698/land_use_land_cover_NASS_CDL_ok_3276698_03.zip</w:t>
+        </w:r>
+      </w:hyperlink>
+      <w:r>
+        <w:rPr>
+          <w:rFonts w:ascii="Arial" w:hAnsi="Arial" w:cs="Arial"/>
+          <w:color w:val="222222"/>
+          <w:sz w:val="19"/>
+          <w:szCs w:val="19"/>
+        </w:rPr>
+        <w:br/>
+      </w:r>
+      <w:r>
+        <w:rPr>
+          <w:rFonts w:ascii="Arial" w:hAnsi="Arial" w:cs="Arial"/>
+          <w:color w:val="222222"/>
+          <w:sz w:val="19"/>
+          <w:szCs w:val="19"/>
+          <w:shd w:val="clear" w:color="auto" w:fill="FFFFFF"/>
+        </w:rPr>
+        <w:t> Gridded Soil Survey Geographic (</w:t>
+      </w:r>
       <w:proofErr w:type="spellStart"/>
       <w:r>
+        <w:rPr>
+          <w:rFonts w:ascii="Arial" w:hAnsi="Arial" w:cs="Arial"/>
+          <w:color w:val="222222"/>
+          <w:sz w:val="19"/>
+          <w:szCs w:val="19"/>
+          <w:shd w:val="clear" w:color="auto" w:fill="FFFFFF"/>
+        </w:rPr>
+        <w:t>gSSURGO</w:t>
+      </w:r>
+      <w:proofErr w:type="spellEnd"/>
+      <w:r>
+        <w:rPr>
+          <w:rFonts w:ascii="Arial" w:hAnsi="Arial" w:cs="Arial"/>
+          <w:color w:val="222222"/>
+          <w:sz w:val="19"/>
+          <w:szCs w:val="19"/>
+          <w:shd w:val="clear" w:color="auto" w:fill="FFFFFF"/>
+        </w:rPr>
+        <w:t>) by State</w:t>
+      </w:r>
+      <w:r>
+        <w:rPr>
+          <w:rFonts w:ascii="Arial" w:hAnsi="Arial" w:cs="Arial"/>
+          <w:color w:val="222222"/>
+          <w:sz w:val="19"/>
+          <w:szCs w:val="19"/>
+        </w:rPr>
+        <w:br/>
+      </w:r>
+      <w:r>
+        <w:rPr>
+          <w:rFonts w:ascii="Arial" w:hAnsi="Arial" w:cs="Arial"/>
+          <w:color w:val="222222"/>
+          <w:sz w:val="19"/>
+          <w:szCs w:val="19"/>
+          <w:shd w:val="clear" w:color="auto" w:fill="FFFFFF"/>
+        </w:rPr>
+        <w:t>   Size: 952.32 megabytes (4 files).  Download compressed size: 952.46 megabytes (1 map).</w:t>
+      </w:r>
+      <w:r>
+        <w:rPr>
+          <w:rFonts w:ascii="Arial" w:hAnsi="Arial" w:cs="Arial"/>
+          <w:color w:val="222222"/>
+          <w:sz w:val="19"/>
+          <w:szCs w:val="19"/>
+        </w:rPr>
+        <w:br/>
+      </w:r>
+      <w:r>
+        <w:rPr>
+          <w:rFonts w:ascii="Arial" w:hAnsi="Arial" w:cs="Arial"/>
+          <w:color w:val="222222"/>
+          <w:sz w:val="19"/>
+          <w:szCs w:val="19"/>
+          <w:shd w:val="clear" w:color="auto" w:fill="FFFFFF"/>
+        </w:rPr>
+        <w:t>   </w:t>
+      </w:r>
+      <w:hyperlink r:id="rId9" w:tgtFrame="_blank" w:history="1">
+        <w:r>
+          <w:rPr>
+            <w:rStyle w:val="Hyperlink"/>
+            <w:rFonts w:ascii="Arial" w:hAnsi="Arial" w:cs="Arial"/>
+            <w:color w:val="1155CC"/>
+            <w:sz w:val="19"/>
+            <w:szCs w:val="19"/>
+            <w:shd w:val="clear" w:color="auto" w:fill="FFFFFF"/>
+          </w:rPr>
+          <w:t>http://gws.ftw.nrcs.usda.gov/GWDL/3273245/soils_GSSURGO_ok_3273245_01.zip</w:t>
+        </w:r>
+      </w:hyperlink>
+      <w:r>
+        <w:rPr>
+          <w:rFonts w:ascii="Arial" w:hAnsi="Arial" w:cs="Arial"/>
+          <w:color w:val="222222"/>
+          <w:sz w:val="19"/>
+          <w:szCs w:val="19"/>
+        </w:rPr>
+        <w:br/>
+      </w:r>
+      <w:r>
+        <w:rPr>
+          <w:rFonts w:ascii="Arial" w:hAnsi="Arial" w:cs="Arial"/>
+          <w:color w:val="222222"/>
+          <w:sz w:val="19"/>
+          <w:szCs w:val="19"/>
+          <w:shd w:val="clear" w:color="auto" w:fill="FFFFFF"/>
+        </w:rPr>
+        <w:t> Major Land Resource Areas by State</w:t>
+      </w:r>
+      <w:r>
+        <w:rPr>
+          <w:rFonts w:ascii="Arial" w:hAnsi="Arial" w:cs="Arial"/>
+          <w:color w:val="222222"/>
+          <w:sz w:val="19"/>
+          <w:szCs w:val="19"/>
+        </w:rPr>
+        <w:br/>
+      </w:r>
+      <w:r>
+        <w:rPr>
+          <w:rFonts w:ascii="Arial" w:hAnsi="Arial" w:cs="Arial"/>
+          <w:color w:val="222222"/>
+          <w:sz w:val="19"/>
+          <w:szCs w:val="19"/>
+          <w:shd w:val="clear" w:color="auto" w:fill="FFFFFF"/>
+        </w:rPr>
+        <w:t>   Size: 1.35 megabytes (46 files).  Download compressed size: 1.00 megabytes (1 map).</w:t>
+      </w:r>
+      <w:r>
+        <w:rPr>
+          <w:rFonts w:ascii="Arial" w:hAnsi="Arial" w:cs="Arial"/>
+          <w:color w:val="222222"/>
+          <w:sz w:val="19"/>
+          <w:szCs w:val="19"/>
+        </w:rPr>
+        <w:br/>
+      </w:r>
+      <w:r>
+        <w:rPr>
+          <w:rFonts w:ascii="Arial" w:hAnsi="Arial" w:cs="Arial"/>
+          <w:color w:val="222222"/>
+          <w:sz w:val="19"/>
+          <w:szCs w:val="19"/>
+          <w:shd w:val="clear" w:color="auto" w:fill="FFFFFF"/>
+        </w:rPr>
+        <w:t>   </w:t>
+      </w:r>
+      <w:hyperlink r:id="rId10" w:tgtFrame="_blank" w:history="1">
+        <w:r>
+          <w:rPr>
+            <w:rStyle w:val="Hyperlink"/>
+            <w:rFonts w:ascii="Arial" w:hAnsi="Arial" w:cs="Arial"/>
+            <w:color w:val="1155CC"/>
+            <w:sz w:val="19"/>
+            <w:szCs w:val="19"/>
+            <w:shd w:val="clear" w:color="auto" w:fill="FFFFFF"/>
+          </w:rPr>
+          <w:t>http://gws.ftw.nrcs.usda.gov/GWDL/3276698/soils_MLRA_ok_3276698_05.zip</w:t>
+        </w:r>
+      </w:hyperlink>
+      <w:r>
+        <w:rPr>
+          <w:rFonts w:ascii="Arial" w:hAnsi="Arial" w:cs="Arial"/>
+          <w:color w:val="222222"/>
+          <w:sz w:val="19"/>
+          <w:szCs w:val="19"/>
+        </w:rPr>
+        <w:br/>
+      </w:r>
+      <w:r>
+        <w:rPr>
+          <w:rFonts w:ascii="Arial" w:hAnsi="Arial" w:cs="Arial"/>
+          <w:color w:val="222222"/>
+          <w:sz w:val="19"/>
+          <w:szCs w:val="19"/>
+          <w:shd w:val="clear" w:color="auto" w:fill="FFFFFF"/>
+        </w:rPr>
+        <w:t> Common Resource Areas by State</w:t>
+      </w:r>
+      <w:r>
+        <w:rPr>
+          <w:rFonts w:ascii="Arial" w:hAnsi="Arial" w:cs="Arial"/>
+          <w:color w:val="222222"/>
+          <w:sz w:val="19"/>
+          <w:szCs w:val="19"/>
+        </w:rPr>
+        <w:br/>
+      </w:r>
+      <w:r>
+        <w:rPr>
+          <w:rFonts w:ascii="Arial" w:hAnsi="Arial" w:cs="Arial"/>
+          <w:color w:val="222222"/>
+          <w:sz w:val="19"/>
+          <w:szCs w:val="19"/>
+          <w:shd w:val="clear" w:color="auto" w:fill="FFFFFF"/>
+        </w:rPr>
+        <w:t>   Size: 1.28 megabytes (45 files).  Download compressed size: 1.03 megabytes (1 map).</w:t>
+      </w:r>
+      <w:r>
+        <w:rPr>
+          <w:rFonts w:ascii="Arial" w:hAnsi="Arial" w:cs="Arial"/>
+          <w:color w:val="222222"/>
+          <w:sz w:val="19"/>
+          <w:szCs w:val="19"/>
+        </w:rPr>
+        <w:br/>
+      </w:r>
+      <w:r>
+        <w:rPr>
+          <w:rFonts w:ascii="Arial" w:hAnsi="Arial" w:cs="Arial"/>
+          <w:color w:val="222222"/>
+          <w:sz w:val="19"/>
+          <w:szCs w:val="19"/>
+          <w:shd w:val="clear" w:color="auto" w:fill="FFFFFF"/>
+        </w:rPr>
+        <w:t>   </w:t>
+      </w:r>
+      <w:hyperlink r:id="rId11" w:tgtFrame="_blank" w:history="1">
+        <w:r>
+          <w:rPr>
+            <w:rStyle w:val="Hyperlink"/>
+            <w:rFonts w:ascii="Arial" w:hAnsi="Arial" w:cs="Arial"/>
+            <w:color w:val="1155CC"/>
+            <w:sz w:val="19"/>
+            <w:szCs w:val="19"/>
+            <w:shd w:val="clear" w:color="auto" w:fill="FFFFFF"/>
+          </w:rPr>
+          <w:t>http://gws.ftw.nrcs.usda.gov/GWDL/3276698/soils_CRA_ok_3276698_06.zip</w:t>
+        </w:r>
+      </w:hyperlink>
+    </w:p>
+    <w:p>
+      <w:pPr>
+        <w:pStyle w:val="ListParagraph"/>
+        <w:numPr>
+          <w:ilvl w:val="0"/>
+          <w:numId w:val="1"/>
+        </w:numPr>
+      </w:pPr>
+      <w:r>
+        <w:t>Data we can get in future</w:t>
+      </w:r>
+    </w:p>
+    <w:p>
+      <w:pPr>
+        <w:pStyle w:val="ListParagraph"/>
+        <w:numPr>
+          <w:ilvl w:val="1"/>
+          <w:numId w:val="1"/>
+        </w:numPr>
+      </w:pPr>
+      <w:proofErr w:type="spellStart"/>
+      <w:r>
         <w:t>eBird</w:t>
       </w:r>
       <w:proofErr w:type="spellEnd"/>
@@ -139,56 +616,30 @@
       <w:pPr>
         <w:pStyle w:val="ListParagraph"/>
         <w:numPr>
+          <w:ilvl w:val="0"/>
+          <w:numId w:val="1"/>
+        </w:numPr>
+      </w:pPr>
+      <w:r>
+        <w:t>Data I need to find if exists:</w:t>
+      </w:r>
+    </w:p>
+    <w:p>
+      <w:pPr>
+        <w:pStyle w:val="ListParagraph"/>
+        <w:numPr>
           <w:ilvl w:val="1"/>
           <w:numId w:val="1"/>
         </w:numPr>
       </w:pPr>
+      <w:r>
+        <w:t xml:space="preserve">Forecast changes in </w:t>
+      </w:r>
       <w:proofErr w:type="spellStart"/>
       <w:r>
-        <w:t>Landcover</w:t>
+        <w:t>landuse</w:t>
       </w:r>
       <w:proofErr w:type="spellEnd"/>
-    </w:p>
-    <w:p>
-      <w:pPr>
-        <w:pStyle w:val="ListParagraph"/>
-        <w:numPr>
-          <w:ilvl w:val="1"/>
-          <w:numId w:val="1"/>
-        </w:numPr>
-      </w:pPr>
-      <w:r>
-        <w:t>What species of conservation concern</w:t>
-      </w:r>
-    </w:p>
-    <w:p>
-      <w:pPr>
-        <w:pStyle w:val="ListParagraph"/>
-        <w:numPr>
-          <w:ilvl w:val="0"/>
-          <w:numId w:val="1"/>
-        </w:numPr>
-      </w:pPr>
-      <w:r>
-        <w:t>Data I need to find if exists:</w:t>
-      </w:r>
-    </w:p>
-    <w:p>
-      <w:pPr>
-        <w:pStyle w:val="ListParagraph"/>
-        <w:numPr>
-          <w:ilvl w:val="1"/>
-          <w:numId w:val="1"/>
-        </w:numPr>
-      </w:pPr>
-      <w:r>
-        <w:t xml:space="preserve">Forecast changes in </w:t>
-      </w:r>
-      <w:proofErr w:type="spellStart"/>
-      <w:r>
-        <w:t>landuse</w:t>
-      </w:r>
-      <w:proofErr w:type="spellEnd"/>
       <w:r>
         <w:t xml:space="preserve"> in OK</w:t>
       </w:r>
@@ -201,7 +652,7 @@
           <w:numId w:val="1"/>
         </w:numPr>
       </w:pPr>
-      <w:hyperlink r:id="rId6" w:history="1">
+      <w:hyperlink r:id="rId12" w:history="1">
         <w:r>
           <w:rPr>
             <w:rStyle w:val="Hyperlink"/>
@@ -214,20 +665,288 @@
       <w:pPr>
         <w:pStyle w:val="ListParagraph"/>
         <w:numPr>
+          <w:ilvl w:val="0"/>
+          <w:numId w:val="1"/>
+        </w:numPr>
+      </w:pPr>
+      <w:r>
+        <w:t>Final report</w:t>
+      </w:r>
+    </w:p>
+    <w:p>
+      <w:pPr>
+        <w:pStyle w:val="ListParagraph"/>
+        <w:numPr>
           <w:ilvl w:val="1"/>
           <w:numId w:val="1"/>
         </w:numPr>
       </w:pPr>
       <w:r>
-        <w:t xml:space="preserve">What habitats are covered in our survey plots?  (need map and background </w:t>
+        <w:t>Methods</w:t>
+      </w:r>
+    </w:p>
+    <w:p>
+      <w:pPr>
+        <w:pStyle w:val="ListParagraph"/>
+        <w:numPr>
+          <w:ilvl w:val="2"/>
+          <w:numId w:val="1"/>
+        </w:numPr>
+      </w:pPr>
+      <w:r>
+        <w:t>Simple density maps (using detectability from repeated surveys and distances)</w:t>
+      </w:r>
+    </w:p>
+    <w:p>
+      <w:pPr>
+        <w:pStyle w:val="ListParagraph"/>
+        <w:numPr>
+          <w:ilvl w:val="3"/>
+          <w:numId w:val="1"/>
+        </w:numPr>
+      </w:pPr>
+      <w:proofErr w:type="gramStart"/>
+      <w:r>
+        <w:t>Comparison of point count vs transect</w:t>
+      </w:r>
+      <w:proofErr w:type="gramEnd"/>
+      <w:r>
+        <w:t xml:space="preserve"> effectiveness if sample size large enough for each and geographical overlap sufficient.  However, </w:t>
+      </w:r>
+      <w:proofErr w:type="gramStart"/>
+      <w:r>
+        <w:t>point counts go along road and transects</w:t>
+      </w:r>
+      <w:proofErr w:type="gramEnd"/>
+      <w:r>
+        <w:t xml:space="preserve"> usually walking off-road.</w:t>
+      </w:r>
+    </w:p>
+    <w:p>
+      <w:pPr>
+        <w:pStyle w:val="ListParagraph"/>
+        <w:numPr>
+          <w:ilvl w:val="2"/>
+          <w:numId w:val="1"/>
+        </w:numPr>
+      </w:pPr>
+      <w:r>
+        <w:t>Ensemble models</w:t>
+      </w:r>
+    </w:p>
+    <w:p>
+      <w:pPr>
+        <w:pStyle w:val="ListParagraph"/>
+        <w:numPr>
+          <w:ilvl w:val="3"/>
+          <w:numId w:val="1"/>
+        </w:numPr>
+      </w:pPr>
+      <w:r>
+        <w:t>Compares species distribution models by weighting averages of each single model prediction “with weights assigned to each modelling technique based on its discriminatory power as measured by the area under the receiver-operated characteristic curve” (</w:t>
       </w:r>
       <w:proofErr w:type="spellStart"/>
       <w:r>
+        <w:t>Oppel</w:t>
+      </w:r>
+      <w:proofErr w:type="spellEnd"/>
+      <w:r>
+        <w:t xml:space="preserve"> et al. 2012, </w:t>
+      </w:r>
+      <w:r>
+        <w:lastRenderedPageBreak/>
+        <w:t xml:space="preserve">seabird paper). Will combine niche and other </w:t>
+      </w:r>
+      <w:r>
+        <w:t>species distribution models</w:t>
+      </w:r>
+      <w:r>
+        <w:t xml:space="preserve">.  </w:t>
+      </w:r>
+    </w:p>
+    <w:p>
+      <w:pPr>
+        <w:pStyle w:val="ListParagraph"/>
+        <w:numPr>
+          <w:ilvl w:val="3"/>
+          <w:numId w:val="1"/>
+        </w:numPr>
+      </w:pPr>
+      <w:proofErr w:type="spellStart"/>
+      <w:r>
+        <w:t>adaSTEM</w:t>
+      </w:r>
+      <w:proofErr w:type="spellEnd"/>
+      <w:r>
+        <w:t>/STEM models</w:t>
+      </w:r>
+    </w:p>
+    <w:p>
+      <w:pPr>
+        <w:pStyle w:val="ListParagraph"/>
+        <w:numPr>
+          <w:ilvl w:val="4"/>
+          <w:numId w:val="1"/>
+        </w:numPr>
+      </w:pPr>
+      <w:r>
+        <w:t>Ensemble models of decision trees</w:t>
+      </w:r>
+      <w:r>
+        <w:t>, used with “bagged decision trees” (a type of classification tree) as base models</w:t>
+      </w:r>
+      <w:r>
+        <w:t xml:space="preserve"> trees in Fink et al paper</w:t>
+      </w:r>
+    </w:p>
+    <w:p>
+      <w:pPr>
+        <w:pStyle w:val="ListParagraph"/>
+        <w:numPr>
+          <w:ilvl w:val="4"/>
+          <w:numId w:val="1"/>
+        </w:numPr>
+      </w:pPr>
+      <w:r>
+        <w:t>Unsure if can do</w:t>
+      </w:r>
+      <w:r>
+        <w:t xml:space="preserve"> with multiple types of models, like in </w:t>
+      </w:r>
+      <w:proofErr w:type="spellStart"/>
+      <w:r>
+        <w:t>Oppel</w:t>
+      </w:r>
+      <w:proofErr w:type="spellEnd"/>
+      <w:r>
+        <w:t xml:space="preserve"> paper? </w:t>
+      </w:r>
+      <w:r>
+        <w:t xml:space="preserve">  They</w:t>
+      </w:r>
+      <w:r>
+        <w:t xml:space="preserve"> had two regular models (linear and additive) and three machine learning.  I think STEM is a type of ensemble and they had different bases, did not do the spatiotemporal adaptive aspect.</w:t>
+      </w:r>
+      <w:r>
+        <w:t xml:space="preserve">  Not sure if </w:t>
+      </w:r>
+    </w:p>
+    <w:p>
+      <w:pPr>
+        <w:pStyle w:val="ListParagraph"/>
+        <w:numPr>
+          <w:ilvl w:val="4"/>
+          <w:numId w:val="1"/>
+        </w:numPr>
+      </w:pPr>
+    </w:p>
+    <w:p>
+      <w:pPr>
+        <w:pStyle w:val="ListParagraph"/>
+        <w:numPr>
+          <w:ilvl w:val="1"/>
+          <w:numId w:val="1"/>
+        </w:numPr>
+      </w:pPr>
+      <w:r>
+        <w:t>Objectives</w:t>
+      </w:r>
+    </w:p>
+    <w:p>
+      <w:pPr>
+        <w:pStyle w:val="ListParagraph"/>
+        <w:numPr>
+          <w:ilvl w:val="2"/>
+          <w:numId w:val="1"/>
+        </w:numPr>
+      </w:pPr>
+      <w:r>
+        <w:t>What</w:t>
+      </w:r>
+      <w:r>
+        <w:t xml:space="preserve"> is current density of OK grassland birds?</w:t>
+      </w:r>
+    </w:p>
+    <w:p>
+      <w:pPr>
+        <w:pStyle w:val="ListParagraph"/>
+        <w:numPr>
+          <w:ilvl w:val="3"/>
+          <w:numId w:val="1"/>
+        </w:numPr>
+      </w:pPr>
+      <w:r>
+        <w:t>Use PC and transect distance sampling</w:t>
+      </w:r>
+    </w:p>
+    <w:p>
+      <w:pPr>
+        <w:pStyle w:val="ListParagraph"/>
+        <w:numPr>
+          <w:ilvl w:val="2"/>
+          <w:numId w:val="1"/>
+        </w:numPr>
+      </w:pPr>
+      <w:r>
+        <w:t xml:space="preserve">What </w:t>
+      </w:r>
+      <w:proofErr w:type="spellStart"/>
+      <w:r>
         <w:t>landcover</w:t>
       </w:r>
       <w:proofErr w:type="spellEnd"/>
       <w:r>
-        <w:t>)</w:t>
+        <w:t xml:space="preserve"> and crop use</w:t>
+      </w:r>
+      <w:r>
+        <w:t xml:space="preserve"> predict species, particularly declining species?</w:t>
+      </w:r>
+    </w:p>
+    <w:p>
+      <w:pPr>
+        <w:pStyle w:val="ListParagraph"/>
+        <w:numPr>
+          <w:ilvl w:val="2"/>
+          <w:numId w:val="1"/>
+        </w:numPr>
+      </w:pPr>
+      <w:r>
+        <w:t xml:space="preserve">With predicted changes in </w:t>
+      </w:r>
+      <w:proofErr w:type="spellStart"/>
+      <w:r>
+        <w:t>landuse</w:t>
+      </w:r>
+      <w:proofErr w:type="spellEnd"/>
+      <w:r>
+        <w:t xml:space="preserve"> (if available, or make some estimates?)</w:t>
+      </w:r>
+      <w:r>
+        <w:t xml:space="preserve"> and climate variables, what will happen?</w:t>
+      </w:r>
+    </w:p>
+    <w:p>
+      <w:pPr>
+        <w:pStyle w:val="ListParagraph"/>
+        <w:numPr>
+          <w:ilvl w:val="3"/>
+          <w:numId w:val="1"/>
+        </w:numPr>
+      </w:pPr>
+      <w:r>
+        <w:t>Population trends</w:t>
+      </w:r>
+    </w:p>
+    <w:p>
+      <w:pPr>
+        <w:pStyle w:val="ListParagraph"/>
+        <w:numPr>
+          <w:ilvl w:val="3"/>
+          <w:numId w:val="1"/>
+        </w:numPr>
+      </w:pPr>
+      <w:r>
+        <w:t>Distribution changes</w:t>
       </w:r>
     </w:p>
     <w:p>
@@ -239,7 +958,7 @@
         </w:numPr>
       </w:pPr>
       <w:r>
-        <w:t>Final report</w:t>
+        <w:t>Things I need to do meanwhile:</w:t>
       </w:r>
     </w:p>
     <w:p>
@@ -251,146 +970,21 @@
         </w:numPr>
       </w:pPr>
       <w:r>
-        <w:t>Methods</w:t>
-      </w:r>
-    </w:p>
-    <w:p>
-      <w:pPr>
-        <w:pStyle w:val="ListParagraph"/>
-        <w:numPr>
-          <w:ilvl w:val="2"/>
-          <w:numId w:val="1"/>
-        </w:numPr>
-      </w:pPr>
-      <w:r>
-        <w:t>Ensemble models</w:t>
-      </w:r>
-    </w:p>
-    <w:p>
-      <w:pPr>
-        <w:pStyle w:val="ListParagraph"/>
-        <w:numPr>
-          <w:ilvl w:val="3"/>
-          <w:numId w:val="1"/>
-        </w:numPr>
-      </w:pPr>
-      <w:r>
-        <w:t>Compares species distribution models by weighting averages of each single model prediction “with weights assigned to each modelling technique based on its discriminatory power as measured by the area under the receiver-operated characteristic curve” (</w:t>
+        <w:t>Talk to Todd</w:t>
+      </w:r>
+      <w:r>
+        <w:t xml:space="preserve"> about getting more detailed </w:t>
       </w:r>
       <w:proofErr w:type="spellStart"/>
       <w:r>
-        <w:t>Oppel</w:t>
+        <w:t>landcover</w:t>
       </w:r>
       <w:proofErr w:type="spellEnd"/>
       <w:r>
-        <w:t xml:space="preserve"> et al. 2012, seabird paper). Will combine niche and other </w:t>
-      </w:r>
-      <w:r>
-        <w:t>species distribution models</w:t>
-      </w:r>
-      <w:r>
-        <w:t xml:space="preserve">.  </w:t>
-      </w:r>
-    </w:p>
-    <w:p>
-      <w:pPr>
-        <w:pStyle w:val="ListParagraph"/>
-        <w:numPr>
-          <w:ilvl w:val="3"/>
-          <w:numId w:val="1"/>
-        </w:numPr>
-      </w:pPr>
-      <w:r>
-        <w:t>NOT SURE IF CAN BE COMBINED WITH STEMS yet, or merely compared.</w:t>
-      </w:r>
-    </w:p>
-    <w:p>
-      <w:pPr>
-        <w:pStyle w:val="ListParagraph"/>
-        <w:numPr>
-          <w:ilvl w:val="3"/>
-          <w:numId w:val="1"/>
-        </w:numPr>
-      </w:pPr>
-      <w:r>
-        <w:t xml:space="preserve">In </w:t>
-      </w:r>
-      <w:proofErr w:type="spellStart"/>
-      <w:r>
-        <w:t>Oppel</w:t>
-      </w:r>
-      <w:proofErr w:type="spellEnd"/>
-      <w:r>
-        <w:t xml:space="preserve"> paper had two regular models (linear and additive) and three machine learning</w:t>
-      </w:r>
-      <w:r>
-        <w:t>.  I think STEM is a type of ensemble and they had different bases, did not do the spatiotemporal adaptive aspect.</w:t>
-      </w:r>
-    </w:p>
-    <w:p>
-      <w:pPr>
-        <w:pStyle w:val="ListParagraph"/>
-        <w:numPr>
-          <w:ilvl w:val="2"/>
-          <w:numId w:val="1"/>
-        </w:numPr>
-      </w:pPr>
-      <w:proofErr w:type="spellStart"/>
-      <w:r>
-        <w:t>adaSTEM</w:t>
-      </w:r>
-      <w:proofErr w:type="spellEnd"/>
-      <w:r>
-        <w:t>/STEM models</w:t>
-      </w:r>
-    </w:p>
-    <w:p>
-      <w:pPr>
-        <w:pStyle w:val="ListParagraph"/>
-        <w:numPr>
-          <w:ilvl w:val="3"/>
-          <w:numId w:val="1"/>
-        </w:numPr>
-      </w:pPr>
-      <w:r>
-        <w:t>Ensemble models of decision trees</w:t>
-      </w:r>
-    </w:p>
-    <w:p>
-      <w:pPr>
-        <w:pStyle w:val="ListParagraph"/>
-        <w:numPr>
-          <w:ilvl w:val="3"/>
-          <w:numId w:val="1"/>
-        </w:numPr>
-      </w:pPr>
-      <w:r>
-        <w:t>Compared with bagged decision trees in Fink et al paper</w:t>
-      </w:r>
-    </w:p>
-    <w:p>
-      <w:pPr>
-        <w:pStyle w:val="ListParagraph"/>
-        <w:numPr>
-          <w:ilvl w:val="3"/>
-          <w:numId w:val="1"/>
-        </w:numPr>
-      </w:pPr>
-      <w:r>
-        <w:t>Their base models are decision trees (classification trees)</w:t>
-      </w:r>
-    </w:p>
-    <w:p>
-      <w:pPr>
-        <w:pStyle w:val="ListParagraph"/>
-        <w:numPr>
-          <w:ilvl w:val="2"/>
-          <w:numId w:val="1"/>
-        </w:numPr>
-      </w:pPr>
-      <w:r>
-        <w:t>Simple density maps if possible (using detectability from repeated surveys and distances)</w:t>
-      </w:r>
+        <w:t xml:space="preserve"> if needed, and crop predictions</w:t>
+      </w:r>
+      <w:bookmarkStart w:id="0" w:name="_GoBack"/>
+      <w:bookmarkEnd w:id="0"/>
     </w:p>
     <w:p>
       <w:pPr>
@@ -401,133 +995,9 @@
         </w:numPr>
       </w:pPr>
       <w:r>
-        <w:t>Objectives</w:t>
-      </w:r>
-    </w:p>
-    <w:p>
-      <w:pPr>
-        <w:pStyle w:val="ListParagraph"/>
-        <w:numPr>
-          <w:ilvl w:val="2"/>
-          <w:numId w:val="1"/>
-        </w:numPr>
-      </w:pPr>
-      <w:r>
-        <w:t>What</w:t>
-      </w:r>
-      <w:r>
-        <w:t xml:space="preserve"> is current density of OK grassland birds?</w:t>
-      </w:r>
-    </w:p>
-    <w:p>
-      <w:pPr>
-        <w:pStyle w:val="ListParagraph"/>
-        <w:numPr>
-          <w:ilvl w:val="2"/>
-          <w:numId w:val="1"/>
-        </w:numPr>
-      </w:pPr>
-      <w:r>
-        <w:t xml:space="preserve">What </w:t>
-      </w:r>
-      <w:proofErr w:type="spellStart"/>
-      <w:r>
-        <w:t>landcover</w:t>
-      </w:r>
-      <w:proofErr w:type="spellEnd"/>
-      <w:r>
-        <w:t xml:space="preserve"> predict species, particularly declining species?</w:t>
-      </w:r>
-    </w:p>
-    <w:p>
-      <w:pPr>
-        <w:pStyle w:val="ListParagraph"/>
-        <w:numPr>
-          <w:ilvl w:val="2"/>
-          <w:numId w:val="1"/>
-        </w:numPr>
-      </w:pPr>
-      <w:r>
-        <w:t xml:space="preserve">With predicted changes in </w:t>
-      </w:r>
-      <w:proofErr w:type="spellStart"/>
-      <w:r>
-        <w:t>landuse</w:t>
-      </w:r>
-      <w:proofErr w:type="spellEnd"/>
-      <w:r>
-        <w:t xml:space="preserve"> and climate variables, what will happen?</w:t>
-      </w:r>
-    </w:p>
-    <w:p>
-      <w:pPr>
-        <w:pStyle w:val="ListParagraph"/>
-        <w:numPr>
-          <w:ilvl w:val="3"/>
-          <w:numId w:val="1"/>
-        </w:numPr>
-      </w:pPr>
-      <w:r>
-        <w:t>Population trends</w:t>
-      </w:r>
-    </w:p>
-    <w:p>
-      <w:pPr>
-        <w:pStyle w:val="ListParagraph"/>
-        <w:numPr>
-          <w:ilvl w:val="3"/>
-          <w:numId w:val="1"/>
-        </w:numPr>
-      </w:pPr>
-      <w:r>
-        <w:t>Distribution changes</w:t>
-      </w:r>
-    </w:p>
-    <w:p>
-      <w:pPr>
-        <w:pStyle w:val="ListParagraph"/>
-        <w:numPr>
-          <w:ilvl w:val="0"/>
-          <w:numId w:val="1"/>
-        </w:numPr>
-      </w:pPr>
-      <w:r>
-        <w:lastRenderedPageBreak/>
-        <w:t>Things I need to do meanwhile:</w:t>
-      </w:r>
-    </w:p>
-    <w:p>
-      <w:pPr>
-        <w:pStyle w:val="ListParagraph"/>
-        <w:numPr>
-          <w:ilvl w:val="1"/>
-          <w:numId w:val="1"/>
-        </w:numPr>
-      </w:pPr>
-      <w:r>
-        <w:t>Talk to Todd</w:t>
-      </w:r>
-      <w:r>
-        <w:t xml:space="preserve"> about getting more detailed </w:t>
-      </w:r>
-      <w:proofErr w:type="spellStart"/>
-      <w:r>
-        <w:t>landcover</w:t>
-      </w:r>
-      <w:proofErr w:type="spellEnd"/>
-    </w:p>
-    <w:p>
-      <w:pPr>
-        <w:pStyle w:val="ListParagraph"/>
-        <w:numPr>
-          <w:ilvl w:val="1"/>
-          <w:numId w:val="1"/>
-        </w:numPr>
-      </w:pPr>
-      <w:r>
         <w:t xml:space="preserve">Do an overview of machine learning </w:t>
       </w:r>
-      <w:hyperlink r:id="rId7" w:history="1">
+      <w:hyperlink r:id="rId13" w:history="1">
         <w:r>
           <w:rPr>
             <w:rStyle w:val="Hyperlink"/>

</xml_diff>

<commit_message>
Added more links in project object files on how I will construct ensemble model.
</commit_message>
<xml_diff>
--- a/projectobjectives.docx
+++ b/projectobjectives.docx
@@ -53,7 +53,7 @@
       </w:pPr>
       <w:r>
         <w:rPr/>
-        <w:t>Density estimates use PC and transect distance sampling</w:t>
+        <w:t>Density estimates use point count and transect distance sampling</w:t>
       </w:r>
     </w:p>
     <w:p>
@@ -81,7 +81,7 @@
       </w:pPr>
       <w:r>
         <w:rPr/>
-        <w:t>Species distribution model maps</w:t>
+        <w:t>Species distribution/STE model maps</w:t>
       </w:r>
     </w:p>
     <w:p>
@@ -95,31 +95,7 @@
       </w:pPr>
       <w:r>
         <w:rPr/>
-        <w:t xml:space="preserve">What landcover </w:t>
-      </w:r>
-      <w:r>
-        <w:rPr/>
-        <w:t>(including</w:t>
-      </w:r>
-      <w:r>
-        <w:rPr/>
-        <w:t xml:space="preserve"> crop</w:t>
-      </w:r>
-      <w:r>
-        <w:rPr/>
-        <w:t xml:space="preserve">s, conservation easements?), </w:t>
-      </w:r>
-      <w:r>
-        <w:rPr/>
-        <w:t xml:space="preserve">vegetation </w:t>
-      </w:r>
-      <w:r>
-        <w:rPr/>
-        <w:t xml:space="preserve">(from 2014 transects only), and climatic variables </w:t>
-      </w:r>
-      <w:r>
-        <w:rPr/>
-        <w:t>predict the distributions of the study species?</w:t>
+        <w:t>What landcover (including crops, conservation easements?), vegetation (from 2014 transects only), and climatic variables predict the distributions of the study species?</w:t>
       </w:r>
     </w:p>
     <w:p>
@@ -133,7 +109,21 @@
       </w:pPr>
       <w:r>
         <w:rPr/>
-        <w:t>Use presence/absence (from our surveys and from ebird) in species distribution models</w:t>
+        <w:t>Response variables: Use presence/absence (from our surveys and from ebird) in species distribution models</w:t>
+      </w:r>
+    </w:p>
+    <w:p>
+      <w:pPr>
+        <w:pStyle w:val="ListParagraph"/>
+        <w:numPr>
+          <w:ilvl w:val="2"/>
+          <w:numId w:val="1"/>
+        </w:numPr>
+        <w:rPr/>
+      </w:pPr>
+      <w:r>
+        <w:rPr/>
+        <w:t>Predictor variables: climate (bioclim/worldclim), vegetation types (NASS crop raster layer includes switchgrass and other crop types), 2014 transect vegetation surveys</w:t>
       </w:r>
     </w:p>
     <w:p>
@@ -161,7 +151,7 @@
       </w:pPr>
       <w:r>
         <w:rPr/>
-        <w:t>Distribution changes with predicted climate change</w:t>
+        <w:t>Distribution changes with predicted climate change (bioclim/worldclim predict layers)</w:t>
       </w:r>
     </w:p>
     <w:p>
@@ -175,7 +165,7 @@
       </w:pPr>
       <w:r>
         <w:rPr/>
-        <w:t>IF CAN FIND DATA: predicted landuse/crop cover changes</w:t>
+        <w:t>IF CAN FIND DATA: predicted landuse/crop cover changes, using soil types possibly (predict where switchgrass and other crops can be grown?  Found very detailed soil types maps).  Will be inquiring with Todd (Andrea says he probably has some data on this.)</w:t>
       </w:r>
     </w:p>
     <w:p>
@@ -308,7 +298,7 @@
       </w:pPr>
       <w:r>
         <w:rPr/>
-        <w:t>Find out how to download, what is format</w:t>
+        <w:t>Beware duplicates because some of survey data has already been entered</w:t>
       </w:r>
     </w:p>
     <w:p>
@@ -322,39 +312,7 @@
       </w:pPr>
       <w:r>
         <w:rPr/>
-        <w:t>Beware duplicates because some of survey data has already been entered</w:t>
-      </w:r>
-    </w:p>
-    <w:p>
-      <w:pPr>
-        <w:pStyle w:val="ListParagraph"/>
-        <w:numPr>
-          <w:ilvl w:val="1"/>
-          <w:numId w:val="2"/>
-        </w:numPr>
-        <w:rPr/>
-      </w:pPr>
-      <w:r>
-        <w:rPr/>
-        <w:t xml:space="preserve">Maybe use as test data set to cross validate predictions </w:t>
-      </w:r>
-      <w:r>
-        <w:rPr/>
-        <w:t>of species distribution models</w:t>
-      </w:r>
-      <w:r>
-        <w:rPr/>
-        <w:t xml:space="preserve"> from our surveys?</w:t>
-      </w:r>
-      <w:bookmarkStart w:id="0" w:name="_GoBack"/>
-      <w:bookmarkEnd w:id="0"/>
-      <w:r>
-        <w:rPr/>
-        <w:t xml:space="preserve">  </w:t>
-      </w:r>
-      <w:r>
-        <w:rPr/>
-        <w:t>Or incorporate and use k-fold after?</w:t>
+        <w:t>Maybe use as test data set to cross validate predictions of species distribution models from our surveys?  Or incorporate and use k-fold after?</w:t>
       </w:r>
     </w:p>
     <w:p>
@@ -978,7 +936,7 @@
       </w:pPr>
       <w:r>
         <w:rPr/>
-        <w:t xml:space="preserve">Compares species distribution models by weighting averages of each single model prediction “with weights assigned to each modelling technique based on its discriminatory power as measured by the area under the receiver-operated characteristic curve” (Oppel et al. 2012, seabird paper). Will combine niche and other species distribution models.  </w:t>
+        <w:t>Compares models by weighting averages of each single model prediction “with weights assigned to each modelling technique based on its discriminatory power as measured by the area under the receiver-operated characteristic curve” (Oppel et al. 2012, seabird paper).</w:t>
       </w:r>
     </w:p>
     <w:p>
@@ -1006,6 +964,20 @@
       </w:pPr>
       <w:r>
         <w:rPr/>
+        <w:t>STEM is fixed model.  In adaSTEM handout, they use GAM as base models and also linear models.  So, I can work on making the STEM framework with ANY TYPE of model (though I don’t know if I can mix them).  Unsure if can do with multiple types of models, like in Oppel paper?   They had two regular models (linear and additive) and three machine learning but did not do spatiotemporal adaptive aspect.  STEM is type of ensemble model with different bases, unsure if can incorporate multiple model types as bases.</w:t>
+      </w:r>
+    </w:p>
+    <w:p>
+      <w:pPr>
+        <w:pStyle w:val="ListParagraph"/>
+        <w:numPr>
+          <w:ilvl w:val="2"/>
+          <w:numId w:val="1"/>
+        </w:numPr>
+        <w:rPr/>
+      </w:pPr>
+      <w:r>
+        <w:rPr/>
         <w:t>Ensemble models of decision trees, used with “bagged decision trees” (a type of classification tree) as base models trees in Fink et al paper</w:t>
       </w:r>
     </w:p>
@@ -1020,19 +992,165 @@
       </w:pPr>
       <w:r>
         <w:rPr/>
-        <w:t xml:space="preserve">Unsure if can do with multiple types of models, like in Oppel paper?   They had two regular models (linear and additive) and three machine learning </w:t>
-      </w:r>
-      <w:r>
-        <w:rPr/>
-        <w:t>but did not do spatiotemporal adaptive aspect.  STEM is type of ensemble model with different bases</w:t>
-      </w:r>
-      <w:r>
-        <w:rPr/>
-        <w:t xml:space="preserve">, </w:t>
-      </w:r>
-      <w:r>
-        <w:rPr/>
-        <w:t>unsure if can incorporate multiple model types as bases.</w:t>
+        <w:t>How to implement</w:t>
+      </w:r>
+    </w:p>
+    <w:p>
+      <w:pPr>
+        <w:pStyle w:val="ListParagraph"/>
+        <w:numPr>
+          <w:ilvl w:val="3"/>
+          <w:numId w:val="1"/>
+        </w:numPr>
+        <w:rPr/>
+      </w:pPr>
+      <w:hyperlink r:id="rId9">
+        <w:r>
+          <w:rPr>
+            <w:rStyle w:val="InternetLink"/>
+          </w:rPr>
+          <w:t>http://machinelearningmastery.com/non-linear-classification-in-r-with-decision-trees/</w:t>
+        </w:r>
+      </w:hyperlink>
+    </w:p>
+    <w:p>
+      <w:pPr>
+        <w:pStyle w:val="ListParagraph"/>
+        <w:numPr>
+          <w:ilvl w:val="3"/>
+          <w:numId w:val="1"/>
+        </w:numPr>
+        <w:rPr/>
+      </w:pPr>
+      <w:hyperlink r:id="rId10">
+        <w:r>
+          <w:rPr>
+            <w:rStyle w:val="InternetLink"/>
+          </w:rPr>
+          <w:t>https://cran.r-project.org/web/packages/ipred/vignettes/ipred-examples.pdf</w:t>
+        </w:r>
+      </w:hyperlink>
+    </w:p>
+    <w:p>
+      <w:pPr>
+        <w:pStyle w:val="ListParagraph"/>
+        <w:numPr>
+          <w:ilvl w:val="3"/>
+          <w:numId w:val="1"/>
+        </w:numPr>
+        <w:rPr/>
+      </w:pPr>
+      <w:hyperlink r:id="rId11">
+        <w:r>
+          <w:rPr>
+            <w:rStyle w:val="InternetLink"/>
+          </w:rPr>
+          <w:t>https://cran.r-project.org/web/packages/adabag/adabag.pdf</w:t>
+        </w:r>
+      </w:hyperlink>
+    </w:p>
+    <w:p>
+      <w:pPr>
+        <w:pStyle w:val="ListParagraph"/>
+        <w:numPr>
+          <w:ilvl w:val="3"/>
+          <w:numId w:val="1"/>
+        </w:numPr>
+        <w:rPr/>
+      </w:pPr>
+      <w:hyperlink r:id="rId12">
+        <w:r>
+          <w:rPr>
+            <w:rStyle w:val="InternetLink"/>
+          </w:rPr>
+          <w:t>https://onlinecourses.science.psu.edu/stat857/node/181</w:t>
+        </w:r>
+      </w:hyperlink>
+    </w:p>
+    <w:p>
+      <w:pPr>
+        <w:pStyle w:val="ListParagraph"/>
+        <w:numPr>
+          <w:ilvl w:val="3"/>
+          <w:numId w:val="1"/>
+        </w:numPr>
+        <w:rPr/>
+      </w:pPr>
+      <w:hyperlink r:id="rId13">
+        <w:r>
+          <w:rPr>
+            <w:rStyle w:val="InternetLink"/>
+          </w:rPr>
+          <w:t>http://mlwave.com/kaggle-ensembling-guide/</w:t>
+        </w:r>
+      </w:hyperlink>
+    </w:p>
+    <w:p>
+      <w:pPr>
+        <w:pStyle w:val="ListParagraph"/>
+        <w:numPr>
+          <w:ilvl w:val="3"/>
+          <w:numId w:val="1"/>
+        </w:numPr>
+        <w:rPr/>
+      </w:pPr>
+      <w:bookmarkStart w:id="0" w:name="_GoBack"/>
+      <w:bookmarkEnd w:id="0"/>
+      <w:r>
+        <w:rPr/>
+        <w:t xml:space="preserve">Simple averaging ensemble pseudocode: </w:t>
+      </w:r>
+      <w:hyperlink r:id="rId14">
+        <w:r>
+          <w:rPr>
+            <w:rStyle w:val="InternetLink"/>
+          </w:rPr>
+          <w:t>http://www.kdnuggets.com/2016/02/ensemble-methods-techniques-produce-improved-machine-learning.html</w:t>
+        </w:r>
+      </w:hyperlink>
+    </w:p>
+    <w:p>
+      <w:pPr>
+        <w:pStyle w:val="ListParagraph"/>
+        <w:numPr>
+          <w:ilvl w:val="3"/>
+          <w:numId w:val="1"/>
+        </w:numPr>
+        <w:rPr/>
+      </w:pPr>
+      <w:r>
+        <w:rPr/>
+        <w:t xml:space="preserve">using caret to assemble ensembles?? </w:t>
+      </w:r>
+      <w:hyperlink r:id="rId15">
+        <w:r>
+          <w:rPr>
+            <w:rStyle w:val="InternetLink"/>
+          </w:rPr>
+          <w:t>http://amunategui.github.io/blending-models/</w:t>
+        </w:r>
+      </w:hyperlink>
+    </w:p>
+    <w:p>
+      <w:pPr>
+        <w:pStyle w:val="ListParagraph"/>
+        <w:numPr>
+          <w:ilvl w:val="3"/>
+          <w:numId w:val="1"/>
+        </w:numPr>
+        <w:rPr/>
+      </w:pPr>
+      <w:hyperlink r:id="rId16">
+        <w:r>
+          <w:rPr>
+            <w:rStyle w:val="InternetLink"/>
+          </w:rPr>
+          <w:t>http://www.overkillanalytics.net/more-is-always-better-the-power-of-simple-ensembles/</w:t>
+        </w:r>
+      </w:hyperlink>
+      <w:r>
+        <w:rPr/>
+        <w:t>: has code, I think I can start from this.</w:t>
       </w:r>
     </w:p>
     <w:p>
@@ -1099,15 +1217,7 @@
       </w:pPr>
       <w:r>
         <w:rPr/>
-        <w:t xml:space="preserve">Talk to Todd about getting more detailed landcover if needed </w:t>
-      </w:r>
-      <w:r>
-        <w:rPr/>
-        <w:t>beyond what I have downloaded</w:t>
-      </w:r>
-      <w:r>
-        <w:rPr/>
-        <w:t>, and crop or land use predictions</w:t>
+        <w:t>Talk to Todd about getting more detailed landcover if needed beyond what I have downloaded, and crop or land use predictions</w:t>
       </w:r>
     </w:p>
     <w:p>
@@ -1121,13 +1231,9 @@
       </w:pPr>
       <w:r>
         <w:rPr/>
-        <w:t>Continue reading on</w:t>
-      </w:r>
-      <w:r>
-        <w:rPr/>
-        <w:t xml:space="preserve"> machine learning </w:t>
-      </w:r>
-      <w:hyperlink r:id="rId9">
+        <w:t xml:space="preserve">Continue reading on machine learning </w:t>
+      </w:r>
+      <w:hyperlink r:id="rId17">
         <w:r>
           <w:rPr>
             <w:rStyle w:val="InternetLink"/>
@@ -1210,6 +1316,7 @@
       </w:pPr>
       <w:rPr>
         <w:rFonts w:ascii="Symbol" w:hAnsi="Symbol" w:cs="Symbol" w:hint="default"/>
+        <w:rFonts w:cs="Symbol"/>
       </w:rPr>
     </w:lvl>
     <w:lvl w:ilvl="1">
@@ -1235,6 +1342,7 @@
       </w:pPr>
       <w:rPr>
         <w:rFonts w:ascii="Wingdings" w:hAnsi="Wingdings" w:cs="Wingdings" w:hint="default"/>
+        <w:rFonts w:cs="Wingdings"/>
       </w:rPr>
     </w:lvl>
     <w:lvl w:ilvl="3">
@@ -1247,6 +1355,7 @@
       </w:pPr>
       <w:rPr>
         <w:rFonts w:ascii="Symbol" w:hAnsi="Symbol" w:cs="Symbol" w:hint="default"/>
+        <w:rFonts w:cs="Symbol"/>
       </w:rPr>
     </w:lvl>
     <w:lvl w:ilvl="4">
@@ -1272,6 +1381,7 @@
       </w:pPr>
       <w:rPr>
         <w:rFonts w:ascii="Wingdings" w:hAnsi="Wingdings" w:cs="Wingdings" w:hint="default"/>
+        <w:rFonts w:cs="Wingdings"/>
       </w:rPr>
     </w:lvl>
     <w:lvl w:ilvl="6">
@@ -1284,6 +1394,7 @@
       </w:pPr>
       <w:rPr>
         <w:rFonts w:ascii="Symbol" w:hAnsi="Symbol" w:cs="Symbol" w:hint="default"/>
+        <w:rFonts w:cs="Symbol"/>
       </w:rPr>
     </w:lvl>
     <w:lvl w:ilvl="7">
@@ -1309,6 +1420,7 @@
       </w:pPr>
       <w:rPr>
         <w:rFonts w:ascii="Wingdings" w:hAnsi="Wingdings" w:cs="Wingdings" w:hint="default"/>
+        <w:rFonts w:cs="Wingdings"/>
       </w:rPr>
     </w:lvl>
   </w:abstractNum>
@@ -1323,6 +1435,7 @@
       </w:pPr>
       <w:rPr>
         <w:rFonts w:ascii="Symbol" w:hAnsi="Symbol" w:cs="Symbol" w:hint="default"/>
+        <w:rFonts w:cs="Symbol"/>
       </w:rPr>
     </w:lvl>
     <w:lvl w:ilvl="1">
@@ -1348,6 +1461,7 @@
       </w:pPr>
       <w:rPr>
         <w:rFonts w:ascii="Wingdings" w:hAnsi="Wingdings" w:cs="Wingdings" w:hint="default"/>
+        <w:rFonts w:cs="Wingdings"/>
       </w:rPr>
     </w:lvl>
     <w:lvl w:ilvl="3">
@@ -1360,6 +1474,7 @@
       </w:pPr>
       <w:rPr>
         <w:rFonts w:ascii="Symbol" w:hAnsi="Symbol" w:cs="Symbol" w:hint="default"/>
+        <w:rFonts w:cs="Symbol"/>
       </w:rPr>
     </w:lvl>
     <w:lvl w:ilvl="4">
@@ -1385,6 +1500,7 @@
       </w:pPr>
       <w:rPr>
         <w:rFonts w:ascii="Wingdings" w:hAnsi="Wingdings" w:cs="Wingdings" w:hint="default"/>
+        <w:rFonts w:cs="Wingdings"/>
       </w:rPr>
     </w:lvl>
     <w:lvl w:ilvl="6">
@@ -1397,6 +1513,7 @@
       </w:pPr>
       <w:rPr>
         <w:rFonts w:ascii="Symbol" w:hAnsi="Symbol" w:cs="Symbol" w:hint="default"/>
+        <w:rFonts w:cs="Symbol"/>
       </w:rPr>
     </w:lvl>
     <w:lvl w:ilvl="7">
@@ -1422,6 +1539,7 @@
       </w:pPr>
       <w:rPr>
         <w:rFonts w:ascii="Wingdings" w:hAnsi="Wingdings" w:cs="Wingdings" w:hint="default"/>
+        <w:rFonts w:cs="Wingdings"/>
       </w:rPr>
     </w:lvl>
   </w:abstractNum>
@@ -1736,8 +1854,6 @@
     <w:qFormat/>
     <w:rsid w:val="003d6765"/>
     <w:pPr>
-      <w:widowControl/>
-      <w:bidi w:val="0"/>
       <w:spacing w:before="480" w:after="0"/>
       <w:contextualSpacing/>
       <w:jc w:val="center"/>
@@ -1748,7 +1864,6 @@
       <w:bCs/>
       <w:smallCaps/>
       <w:sz w:val="24"/>
-      <w:szCs w:val="28"/>
     </w:rPr>
   </w:style>
   <w:style w:type="paragraph" w:styleId="Heading2">
@@ -1761,12 +1876,8 @@
     <w:qFormat/>
     <w:rsid w:val="003d6765"/>
     <w:pPr>
-      <w:keepNext/>
       <w:keepLines/>
-      <w:widowControl/>
-      <w:bidi w:val="0"/>
       <w:spacing w:before="200" w:after="0"/>
-      <w:jc w:val="left"/>
       <w:outlineLvl w:val="1"/>
     </w:pPr>
     <w:rPr>
@@ -1786,12 +1897,8 @@
     <w:qFormat/>
     <w:rsid w:val="003d6765"/>
     <w:pPr>
-      <w:keepNext/>
       <w:keepLines/>
-      <w:widowControl/>
-      <w:bidi w:val="0"/>
       <w:spacing w:before="200" w:after="0"/>
-      <w:jc w:val="left"/>
       <w:outlineLvl w:val="2"/>
     </w:pPr>
     <w:rPr>
@@ -1828,7 +1935,7 @@
     <w:basedOn w:val="DefaultParagraphFont"/>
     <w:uiPriority w:val="99"/>
     <w:unhideWhenUsed/>
-    <w:rsid w:val="00452490"/>
+    <w:rsid w:val="00f519cd"/>
     <w:rPr>
       <w:color w:val="0000FF" w:themeColor="hyperlink"/>
       <w:u w:val="single"/>
@@ -1862,49 +1969,175 @@
       <w:sz w:val="24"/>
     </w:rPr>
   </w:style>
-  <w:style w:type="character" w:styleId="ListLabel1">
+  <w:style w:type="character" w:styleId="ListLabel1" w:customStyle="1">
     <w:name w:val="ListLabel 1"/>
     <w:qFormat/>
     <w:rPr>
       <w:rFonts w:cs="Courier New"/>
     </w:rPr>
   </w:style>
-  <w:style w:type="character" w:styleId="ListLabel2">
+  <w:style w:type="character" w:styleId="ListLabel2" w:customStyle="1">
     <w:name w:val="ListLabel 2"/>
     <w:qFormat/>
     <w:rPr>
       <w:rFonts w:cs="Courier New"/>
     </w:rPr>
   </w:style>
-  <w:style w:type="character" w:styleId="ListLabel3">
+  <w:style w:type="character" w:styleId="ListLabel3" w:customStyle="1">
     <w:name w:val="ListLabel 3"/>
     <w:qFormat/>
     <w:rPr>
       <w:rFonts w:cs="Courier New"/>
     </w:rPr>
   </w:style>
-  <w:style w:type="character" w:styleId="ListLabel4">
+  <w:style w:type="character" w:styleId="ListLabel4" w:customStyle="1">
     <w:name w:val="ListLabel 4"/>
     <w:qFormat/>
     <w:rPr>
       <w:rFonts w:cs="Courier New"/>
     </w:rPr>
   </w:style>
-  <w:style w:type="character" w:styleId="ListLabel5">
+  <w:style w:type="character" w:styleId="ListLabel5" w:customStyle="1">
     <w:name w:val="ListLabel 5"/>
     <w:qFormat/>
     <w:rPr>
       <w:rFonts w:cs="Courier New"/>
     </w:rPr>
   </w:style>
-  <w:style w:type="character" w:styleId="ListLabel6">
+  <w:style w:type="character" w:styleId="ListLabel6" w:customStyle="1">
     <w:name w:val="ListLabel 6"/>
     <w:qFormat/>
     <w:rPr>
       <w:rFonts w:cs="Courier New"/>
     </w:rPr>
   </w:style>
-  <w:style w:type="paragraph" w:styleId="Heading">
+  <w:style w:type="character" w:styleId="ListLabel7">
+    <w:name w:val="ListLabel 7"/>
+    <w:qFormat/>
+    <w:rPr>
+      <w:rFonts w:cs="Symbol"/>
+    </w:rPr>
+  </w:style>
+  <w:style w:type="character" w:styleId="ListLabel8">
+    <w:name w:val="ListLabel 8"/>
+    <w:qFormat/>
+    <w:rPr>
+      <w:rFonts w:cs="Courier New"/>
+    </w:rPr>
+  </w:style>
+  <w:style w:type="character" w:styleId="ListLabel9">
+    <w:name w:val="ListLabel 9"/>
+    <w:qFormat/>
+    <w:rPr>
+      <w:rFonts w:cs="Wingdings"/>
+    </w:rPr>
+  </w:style>
+  <w:style w:type="character" w:styleId="ListLabel10">
+    <w:name w:val="ListLabel 10"/>
+    <w:qFormat/>
+    <w:rPr>
+      <w:rFonts w:cs="Symbol"/>
+    </w:rPr>
+  </w:style>
+  <w:style w:type="character" w:styleId="ListLabel11">
+    <w:name w:val="ListLabel 11"/>
+    <w:qFormat/>
+    <w:rPr>
+      <w:rFonts w:cs="Courier New"/>
+    </w:rPr>
+  </w:style>
+  <w:style w:type="character" w:styleId="ListLabel12">
+    <w:name w:val="ListLabel 12"/>
+    <w:qFormat/>
+    <w:rPr>
+      <w:rFonts w:cs="Wingdings"/>
+    </w:rPr>
+  </w:style>
+  <w:style w:type="character" w:styleId="ListLabel13">
+    <w:name w:val="ListLabel 13"/>
+    <w:qFormat/>
+    <w:rPr>
+      <w:rFonts w:cs="Symbol"/>
+    </w:rPr>
+  </w:style>
+  <w:style w:type="character" w:styleId="ListLabel14">
+    <w:name w:val="ListLabel 14"/>
+    <w:qFormat/>
+    <w:rPr>
+      <w:rFonts w:cs="Courier New"/>
+    </w:rPr>
+  </w:style>
+  <w:style w:type="character" w:styleId="ListLabel15">
+    <w:name w:val="ListLabel 15"/>
+    <w:qFormat/>
+    <w:rPr>
+      <w:rFonts w:cs="Wingdings"/>
+    </w:rPr>
+  </w:style>
+  <w:style w:type="character" w:styleId="ListLabel16">
+    <w:name w:val="ListLabel 16"/>
+    <w:qFormat/>
+    <w:rPr>
+      <w:rFonts w:cs="Symbol"/>
+    </w:rPr>
+  </w:style>
+  <w:style w:type="character" w:styleId="ListLabel17">
+    <w:name w:val="ListLabel 17"/>
+    <w:qFormat/>
+    <w:rPr>
+      <w:rFonts w:cs="Courier New"/>
+    </w:rPr>
+  </w:style>
+  <w:style w:type="character" w:styleId="ListLabel18">
+    <w:name w:val="ListLabel 18"/>
+    <w:qFormat/>
+    <w:rPr>
+      <w:rFonts w:cs="Wingdings"/>
+    </w:rPr>
+  </w:style>
+  <w:style w:type="character" w:styleId="ListLabel19">
+    <w:name w:val="ListLabel 19"/>
+    <w:qFormat/>
+    <w:rPr>
+      <w:rFonts w:cs="Symbol"/>
+    </w:rPr>
+  </w:style>
+  <w:style w:type="character" w:styleId="ListLabel20">
+    <w:name w:val="ListLabel 20"/>
+    <w:qFormat/>
+    <w:rPr>
+      <w:rFonts w:cs="Courier New"/>
+    </w:rPr>
+  </w:style>
+  <w:style w:type="character" w:styleId="ListLabel21">
+    <w:name w:val="ListLabel 21"/>
+    <w:qFormat/>
+    <w:rPr>
+      <w:rFonts w:cs="Wingdings"/>
+    </w:rPr>
+  </w:style>
+  <w:style w:type="character" w:styleId="ListLabel22">
+    <w:name w:val="ListLabel 22"/>
+    <w:qFormat/>
+    <w:rPr>
+      <w:rFonts w:cs="Symbol"/>
+    </w:rPr>
+  </w:style>
+  <w:style w:type="character" w:styleId="ListLabel23">
+    <w:name w:val="ListLabel 23"/>
+    <w:qFormat/>
+    <w:rPr>
+      <w:rFonts w:cs="Courier New"/>
+    </w:rPr>
+  </w:style>
+  <w:style w:type="character" w:styleId="ListLabel24">
+    <w:name w:val="ListLabel 24"/>
+    <w:qFormat/>
+    <w:rPr>
+      <w:rFonts w:cs="Wingdings"/>
+    </w:rPr>
+  </w:style>
+  <w:style w:type="paragraph" w:styleId="Heading" w:customStyle="1">
     <w:name w:val="Heading"/>
     <w:basedOn w:val="Normal"/>
     <w:next w:val="TextBody"/>
@@ -1951,7 +2184,7 @@
       <w:szCs w:val="24"/>
     </w:rPr>
   </w:style>
-  <w:style w:type="paragraph" w:styleId="Index">
+  <w:style w:type="paragraph" w:styleId="Index" w:customStyle="1">
     <w:name w:val="Index"/>
     <w:basedOn w:val="Normal"/>
     <w:qFormat/>
@@ -1960,6 +2193,22 @@
     </w:pPr>
     <w:rPr>
       <w:rFonts w:cs="FreeSans"/>
+    </w:rPr>
+  </w:style>
+  <w:style w:type="paragraph" w:styleId="Caption1">
+    <w:name w:val="caption"/>
+    <w:basedOn w:val="Normal"/>
+    <w:qFormat/>
+    <w:pPr>
+      <w:suppressLineNumbers/>
+      <w:spacing w:before="120" w:after="120"/>
+    </w:pPr>
+    <w:rPr>
+      <w:rFonts w:cs="FreeSans"/>
+      <w:i/>
+      <w:iCs/>
+      <w:sz w:val="24"/>
+      <w:szCs w:val="24"/>
     </w:rPr>
   </w:style>
   <w:style w:type="paragraph" w:styleId="Reference" w:customStyle="1">
@@ -2320,7 +2569,7 @@
 </file>
 
 <file path=customXml/itemProps1.xml><?xml version="1.0" encoding="utf-8"?>
-<ds:datastoreItem xmlns:ds="http://schemas.openxmlformats.org/officeDocument/2006/customXml" ds:itemID="{F6DDFD18-3FDE-4190-BD50-99F544F2CBF3}">
+<ds:datastoreItem xmlns:ds="http://schemas.openxmlformats.org/officeDocument/2006/customXml" ds:itemID="{D39E867D-BECE-42B1-86A5-676ABA9B13F8}">
   <ds:schemaRefs>
     <ds:schemaRef ds:uri="http://schemas.openxmlformats.org/officeDocument/2006/bibliography"/>
   </ds:schemaRefs>

</xml_diff>

<commit_message>
Writing on manuscript about methods after reading on machine learning.
</commit_message>
<xml_diff>
--- a/projectobjectives.docx
+++ b/projectobjectives.docx
@@ -1084,6 +1084,129 @@
         <w:t>Species distribution models</w:t>
       </w:r>
     </w:p>
+    <w:p/>
+    <w:p>
+      <w:r>
+        <w:t>To model species distributions based on our predictors, we created two sets of models for each species.  The first is a statewide</w:t>
+      </w:r>
+      <w:r>
+        <w:t xml:space="preserve"> ensemble</w:t>
+      </w:r>
+      <w:r>
+        <w:t xml:space="preserve"> model using the base models </w:t>
+      </w:r>
+      <w:r>
+        <w:t>which are known to give good predictions.  This gives us interpretable models for which we can make specific predictions about what predictor variables are influencing distribution in what ways</w:t>
+      </w:r>
+      <w:r>
+        <w:t xml:space="preserve"> for each piece of the ensemble</w:t>
+      </w:r>
+      <w:r>
+        <w:t xml:space="preserve">.  The second </w:t>
+      </w:r>
+      <w:r>
+        <w:t xml:space="preserve">are </w:t>
+      </w:r>
+      <w:proofErr w:type="spellStart"/>
+      <w:r>
+        <w:t>spatio</w:t>
+      </w:r>
+      <w:proofErr w:type="spellEnd"/>
+      <w:r>
+        <w:t xml:space="preserve">-temporally weighted ensemble models (Fink et al. 2010).  </w:t>
+      </w:r>
+      <w:r>
+        <w:t xml:space="preserve">This second model, while it may give </w:t>
+      </w:r>
+      <w:r>
+        <w:t>more</w:t>
+      </w:r>
+      <w:r>
+        <w:t xml:space="preserve"> accurate predictions, </w:t>
+      </w:r>
+      <w:r>
+        <w:t>is harder to</w:t>
+      </w:r>
+      <w:r>
+        <w:t xml:space="preserve"> interpret (James et al 2013 ISLR book).  Both strategies give us differing and complementary information on factors affecting species distribution in Oklahoma.</w:t>
+      </w:r>
+    </w:p>
+    <w:p>
+      <w:r>
+        <w:t xml:space="preserve">Both ensembles compare models by weighting averages of each single model prediction.  We weighted each pixel by the sample size of models at each pixel.  </w:t>
+      </w:r>
+      <w:proofErr w:type="spellStart"/>
+      <w:r>
+        <w:t>Oppel</w:t>
+      </w:r>
+      <w:proofErr w:type="spellEnd"/>
+      <w:r>
+        <w:t xml:space="preserve"> et al. 2012 weighted each model by AUC but I’m not sure we need to.</w:t>
+      </w:r>
+      <w:bookmarkStart w:id="0" w:name="_GoBack"/>
+      <w:bookmarkEnd w:id="0"/>
+    </w:p>
+    <w:p>
+      <w:r>
+        <w:t>The statewide ensemble models is a bagged decision tree</w:t>
+      </w:r>
+      <w:proofErr w:type="gramStart"/>
+      <w:r>
+        <w:t>, ?</w:t>
+      </w:r>
+      <w:proofErr w:type="gramEnd"/>
+      <w:r>
+        <w:t xml:space="preserve">, and ?.  These base models can each be interpreted.  </w:t>
+      </w:r>
+      <w:proofErr w:type="spellStart"/>
+      <w:r>
+        <w:t>Ensembling</w:t>
+      </w:r>
+      <w:proofErr w:type="spellEnd"/>
+      <w:r>
+        <w:t xml:space="preserve"> predictions for </w:t>
+      </w:r>
+      <w:proofErr w:type="gramStart"/>
+      <w:r>
+        <w:t>all ?</w:t>
+      </w:r>
+      <w:proofErr w:type="gramEnd"/>
+      <w:r>
+        <w:t xml:space="preserve"> </w:t>
+      </w:r>
+      <w:proofErr w:type="gramStart"/>
+      <w:r>
+        <w:t>models</w:t>
+      </w:r>
+      <w:proofErr w:type="gramEnd"/>
+      <w:r>
+        <w:t xml:space="preserve"> is known to give more accurate predictions (citation).</w:t>
+      </w:r>
+    </w:p>
+    <w:p>
+      <w:r>
+        <w:t>The spatiotemporally explicit ensemble models</w:t>
+      </w:r>
+      <w:r>
+        <w:t xml:space="preserve"> include </w:t>
+      </w:r>
+      <w:proofErr w:type="gramStart"/>
+      <w:r>
+        <w:t>all ?</w:t>
+      </w:r>
+      <w:proofErr w:type="gramEnd"/>
+      <w:r>
+        <w:t xml:space="preserve"> </w:t>
+      </w:r>
+      <w:proofErr w:type="gramStart"/>
+      <w:r>
+        <w:t>types</w:t>
+      </w:r>
+      <w:proofErr w:type="gramEnd"/>
+      <w:r>
+        <w:t xml:space="preserve"> of base models, but merged over different spatial extents.</w:t>
+      </w:r>
+    </w:p>
     <w:p>
       <w:pPr>
         <w:pStyle w:val="ListParagraph"/>
@@ -1158,7 +1281,11 @@
       </w:r>
       <w:proofErr w:type="spellEnd"/>
       <w:r>
-        <w:t xml:space="preserve"> paper?   They had two regular models (linear and additive) and three machine learning but did not do spatiotemporal adaptive aspect.  STEM is type of ensemble model with different </w:t>
+        <w:t xml:space="preserve"> paper?   They had two regular models (linear and additive) and three machine learning but did not do spatiotemporal </w:t>
+      </w:r>
+      <w:r>
+        <w:lastRenderedPageBreak/>
+        <w:t xml:space="preserve">adaptive aspect.  STEM is type of ensemble model with different </w:t>
       </w:r>
       <w:proofErr w:type="gramStart"/>
       <w:r>
@@ -1257,21 +1384,7 @@
           <w:rPr>
             <w:rStyle w:val="InternetLink"/>
           </w:rPr>
-          <w:t>https://onlinecou</w:t>
-        </w:r>
-        <w:bookmarkStart w:id="0" w:name="_GoBack"/>
-        <w:bookmarkEnd w:id="0"/>
-        <w:r>
-          <w:rPr>
-            <w:rStyle w:val="InternetLink"/>
-          </w:rPr>
-          <w:t>r</w:t>
-        </w:r>
-        <w:r>
-          <w:rPr>
-            <w:rStyle w:val="InternetLink"/>
-          </w:rPr>
-          <w:t>ses.science.psu.edu/stat857/node/181</w:t>
+          <w:t>https://onlinecourses.science.psu.edu/stat857/node/181</w:t>
         </w:r>
       </w:hyperlink>
     </w:p>
@@ -1362,7 +1475,6 @@
         <w:pStyle w:val="Heading1"/>
       </w:pPr>
       <w:r>
-        <w:lastRenderedPageBreak/>
         <w:t>Results</w:t>
       </w:r>
     </w:p>
@@ -3253,7 +3365,7 @@
 </file>
 
 <file path=customXml/itemProps1.xml><?xml version="1.0" encoding="utf-8"?>
-<ds:datastoreItem xmlns:ds="http://schemas.openxmlformats.org/officeDocument/2006/customXml" ds:itemID="{6CE30D3F-F6E4-41C0-B714-6EC1EB0F45C5}">
+<ds:datastoreItem xmlns:ds="http://schemas.openxmlformats.org/officeDocument/2006/customXml" ds:itemID="{CF480920-5606-4C4A-8595-B52703A900D8}">
   <ds:schemaRefs>
     <ds:schemaRef ds:uri="http://schemas.openxmlformats.org/officeDocument/2006/bibliography"/>
   </ds:schemaRefs>

</xml_diff>